<commit_message>
Build site at 2020-10-28 14:25:47 UTC
</commit_message>
<xml_diff>
--- a/EA/8800009.docx
+++ b/EA/8800009.docx
@@ -621,31 +621,6 @@
       <w:r>
         <w:rPr/>
         <w:t xml:space="preserve">Escola de Comunicações e Artes, Universidade de São Paulo, São Paulo, 2001</w:t>
-      </w:r>
-    </w:p>
-    <w:p>
-      <w:pPr>
-        <w:pStyle w:val="Normal"/>
-      </w:pPr>
-    </w:p>
-    <w:p>
-      <w:pPr>
-        <w:pStyle w:val="Normal"/>
-        <w:jc w:val="left"/>
-      </w:pPr>
-      <w:r>
-        <w:rPr/>
-        <w:t xml:space="preserve">Ver no Jupiter Salvar em pdf Salvar em docx</w:t>
-      </w:r>
-    </w:p>
-    <w:p>
-      <w:pPr>
-        <w:pStyle w:val="Normal"/>
-        <w:jc w:val="left"/>
-      </w:pPr>
-      <w:r>
-        <w:rPr/>
-        <w:t xml:space="preserve">© 2020 . Contact: luizeleno@usp.br. Powered by Jekyll and Github pages. Original theme under Creative Commons Attribution</w:t>
       </w:r>
     </w:p>
     <w:p>

</xml_diff>